<commit_message>
added info in README.txt
</commit_message>
<xml_diff>
--- a/README.docx
+++ b/README.docx
@@ -14,8 +14,6 @@
           <w:lang w:eastAsia="ar-SA"/>
         </w:rPr>
       </w:pPr>
-      <w:bookmarkStart w:id="0" w:name="_GoBack"/>
-      <w:bookmarkEnd w:id="0"/>
       <w:r>
         <w:rPr>
           <w:rFonts w:eastAsia="Calibri" w:cs="Times New Roman"/>
@@ -2676,22 +2674,22 @@
       <w:pPr>
         <w:pStyle w:val="1"/>
       </w:pPr>
-      <w:bookmarkStart w:id="1" w:name="_Toc26781539"/>
+      <w:bookmarkStart w:id="0" w:name="_Toc26781539"/>
       <w:r>
         <w:lastRenderedPageBreak/>
         <w:t>Описание проекта</w:t>
       </w:r>
-      <w:bookmarkEnd w:id="1"/>
+      <w:bookmarkEnd w:id="0"/>
     </w:p>
     <w:p>
       <w:pPr>
         <w:pStyle w:val="2"/>
       </w:pPr>
-      <w:bookmarkStart w:id="2" w:name="_Toc26781540"/>
+      <w:bookmarkStart w:id="1" w:name="_Toc26781540"/>
       <w:r>
         <w:t>Название и назначение проекта</w:t>
       </w:r>
-      <w:bookmarkEnd w:id="2"/>
+      <w:bookmarkEnd w:id="1"/>
       <w:r>
         <w:t xml:space="preserve"> </w:t>
       </w:r>
@@ -2753,11 +2751,11 @@
       <w:pPr>
         <w:pStyle w:val="2"/>
       </w:pPr>
-      <w:bookmarkStart w:id="3" w:name="_Toc26781541"/>
+      <w:bookmarkStart w:id="2" w:name="_Toc26781541"/>
       <w:r>
         <w:t>Краткое описание</w:t>
       </w:r>
-      <w:bookmarkEnd w:id="3"/>
+      <w:bookmarkEnd w:id="2"/>
       <w:r>
         <w:t xml:space="preserve"> </w:t>
       </w:r>
@@ -2784,21 +2782,21 @@
         <w:pStyle w:val="1"/>
         <w:ind w:left="714" w:hanging="357"/>
       </w:pPr>
-      <w:bookmarkStart w:id="4" w:name="_Toc26781542"/>
+      <w:bookmarkStart w:id="3" w:name="_Toc26781542"/>
       <w:r>
         <w:t>Состав группы участников проекта</w:t>
       </w:r>
-      <w:bookmarkEnd w:id="4"/>
+      <w:bookmarkEnd w:id="3"/>
     </w:p>
     <w:p>
       <w:pPr>
         <w:pStyle w:val="2"/>
       </w:pPr>
-      <w:bookmarkStart w:id="5" w:name="_Toc26781543"/>
+      <w:bookmarkStart w:id="4" w:name="_Toc26781543"/>
       <w:r>
         <w:t>Состав группы</w:t>
       </w:r>
-      <w:bookmarkEnd w:id="5"/>
+      <w:bookmarkEnd w:id="4"/>
     </w:p>
     <w:tbl>
       <w:tblPr>
@@ -3100,9 +3098,45 @@
       <w:pPr>
         <w:pStyle w:val="2"/>
       </w:pPr>
-      <w:bookmarkStart w:id="6" w:name="_Toc26781544"/>
+      <w:bookmarkStart w:id="5" w:name="_Toc26781544"/>
       <w:r>
         <w:t>Общие цель и задачи</w:t>
+      </w:r>
+      <w:bookmarkEnd w:id="5"/>
+    </w:p>
+    <w:p>
+      <w:pPr>
+        <w:ind w:firstLine="708"/>
+        <w:rPr>
+          <w:rFonts w:cs="Times New Roman"/>
+          <w:szCs w:val="28"/>
+        </w:rPr>
+      </w:pPr>
+      <w:r>
+        <w:rPr>
+          <w:rFonts w:cs="Times New Roman"/>
+          <w:szCs w:val="28"/>
+        </w:rPr>
+        <w:t>Изучение новых методов разработки и применение их на практике, в частности, в создании голосового ассистента для автоматизации работы за компьютером</w:t>
+      </w:r>
+      <w:r>
+        <w:rPr>
+          <w:rFonts w:cs="Times New Roman"/>
+          <w:szCs w:val="28"/>
+        </w:rPr>
+        <w:t>.</w:t>
+      </w:r>
+    </w:p>
+    <w:p>
+      <w:pPr>
+        <w:pStyle w:val="2"/>
+      </w:pPr>
+      <w:bookmarkStart w:id="6" w:name="_Toc26781545"/>
+      <w:r>
+        <w:t>Индивидуальные задачи</w:t>
+      </w:r>
+      <w:r>
+        <w:t xml:space="preserve"> участников</w:t>
       </w:r>
       <w:bookmarkEnd w:id="6"/>
     </w:p>
@@ -3119,81 +3153,137 @@
           <w:rFonts w:cs="Times New Roman"/>
           <w:szCs w:val="28"/>
         </w:rPr>
-        <w:t>Изучение новых методов разработки и применение их на практике, в частности, в создании голосового ассистента для автоматизации работы за компьютером</w:t>
-      </w:r>
-      <w:r>
-        <w:rPr>
-          <w:rFonts w:cs="Times New Roman"/>
-          <w:szCs w:val="28"/>
-        </w:rPr>
-        <w:t>.</w:t>
+        <w:t>Воробьев Максим Витальевич – создание основного модуля</w:t>
       </w:r>
     </w:p>
     <w:p>
       <w:pPr>
-        <w:pStyle w:val="2"/>
-      </w:pPr>
-      <w:bookmarkStart w:id="7" w:name="_Toc26781545"/>
-      <w:r>
-        <w:t>Индивидуальные задачи</w:t>
-      </w:r>
-      <w:r>
-        <w:t xml:space="preserve"> участников</w:t>
-      </w:r>
-      <w:bookmarkEnd w:id="7"/>
+        <w:ind w:firstLine="708"/>
+        <w:rPr>
+          <w:rFonts w:cs="Times New Roman"/>
+          <w:szCs w:val="28"/>
+        </w:rPr>
+      </w:pPr>
+      <w:r>
+        <w:rPr>
+          <w:rFonts w:cs="Times New Roman"/>
+          <w:szCs w:val="28"/>
+        </w:rPr>
+        <w:t>Иванов Петр Михайлович – создание интерфейса и звукозапись</w:t>
+      </w:r>
     </w:p>
     <w:p>
       <w:pPr>
-        <w:ind w:firstLine="708"/>
-        <w:rPr>
-          <w:rFonts w:cs="Times New Roman"/>
-          <w:szCs w:val="28"/>
-        </w:rPr>
-      </w:pPr>
-      <w:r>
-        <w:rPr>
-          <w:rFonts w:cs="Times New Roman"/>
-          <w:szCs w:val="28"/>
-        </w:rPr>
-        <w:t>Воробьев Максим Витальевич – создание основного модуля</w:t>
+        <w:pStyle w:val="2"/>
+      </w:pPr>
+      <w:bookmarkStart w:id="7" w:name="_Toc26781546"/>
+      <w:r>
+        <w:t>Календарный план работы</w:t>
+      </w:r>
+      <w:bookmarkEnd w:id="7"/>
+      <w:r>
+        <w:t xml:space="preserve"> и описание рабочего процесса (</w:t>
+      </w:r>
+      <w:r>
+        <w:rPr>
+          <w:lang w:val="en-US"/>
+        </w:rPr>
+        <w:t>WorkFlow</w:t>
+      </w:r>
+      <w:r>
+        <w:t>)</w:t>
       </w:r>
     </w:p>
     <w:p>
       <w:pPr>
-        <w:ind w:firstLine="708"/>
-        <w:rPr>
-          <w:rFonts w:cs="Times New Roman"/>
-          <w:szCs w:val="28"/>
-        </w:rPr>
-      </w:pPr>
-      <w:r>
-        <w:rPr>
-          <w:rFonts w:cs="Times New Roman"/>
-          <w:szCs w:val="28"/>
-        </w:rPr>
-        <w:t>Иванов Петр Михайлович – создание интерфейса и звукозапись</w:t>
+        <w:rPr>
+          <w:rFonts w:cs="Times New Roman"/>
+          <w:szCs w:val="28"/>
+        </w:rPr>
+      </w:pPr>
+      <w:r>
+        <w:rPr>
+          <w:rFonts w:cs="Times New Roman"/>
+          <w:szCs w:val="28"/>
+        </w:rPr>
+        <w:tab/>
+        <w:t xml:space="preserve">Описание </w:t>
+      </w:r>
+      <w:r>
+        <w:rPr>
+          <w:rFonts w:cs="Times New Roman"/>
+          <w:i/>
+          <w:szCs w:val="28"/>
+          <w:lang w:val="en-US"/>
+        </w:rPr>
+        <w:t>WorkFlow</w:t>
+      </w:r>
+      <w:r>
+        <w:rPr>
+          <w:rFonts w:cs="Times New Roman"/>
+          <w:szCs w:val="28"/>
+        </w:rPr>
+        <w:t>:</w:t>
       </w:r>
     </w:p>
     <w:p>
       <w:pPr>
-        <w:pStyle w:val="2"/>
-      </w:pPr>
-      <w:bookmarkStart w:id="8" w:name="_Toc26781546"/>
-      <w:r>
-        <w:t>Календарный план работы</w:t>
-      </w:r>
-      <w:bookmarkEnd w:id="8"/>
-      <w:r>
-        <w:t xml:space="preserve"> и описание рабочего процесса (</w:t>
-      </w:r>
-      <w:r>
-        <w:rPr>
+        <w:rPr>
+          <w:rFonts w:cs="Times New Roman"/>
+          <w:szCs w:val="28"/>
+        </w:rPr>
+      </w:pPr>
+      <w:r>
+        <w:rPr>
+          <w:rFonts w:cs="Times New Roman"/>
+          <w:szCs w:val="28"/>
+        </w:rPr>
+        <w:tab/>
+      </w:r>
+      <w:r>
+        <w:rPr>
+          <w:rFonts w:cs="Times New Roman"/>
+          <w:szCs w:val="28"/>
+        </w:rPr>
+        <w:tab/>
+      </w:r>
+      <w:r>
+        <w:rPr>
+          <w:rFonts w:cs="Times New Roman"/>
+          <w:i/>
+          <w:szCs w:val="28"/>
           <w:lang w:val="en-US"/>
         </w:rPr>
-        <w:t>WorkFlow</w:t>
-      </w:r>
-      <w:r>
-        <w:t>)</w:t>
+        <w:t>master</w:t>
+      </w:r>
+      <w:r>
+        <w:rPr>
+          <w:rFonts w:cs="Times New Roman"/>
+          <w:szCs w:val="28"/>
+        </w:rPr>
+        <w:t xml:space="preserve"> – </w:t>
+      </w:r>
+      <w:r>
+        <w:rPr>
+          <w:rFonts w:cs="Times New Roman"/>
+          <w:szCs w:val="28"/>
+        </w:rPr>
+        <w:t xml:space="preserve">основная ветка, куда будет сливаться ветка </w:t>
+      </w:r>
+      <w:r>
+        <w:rPr>
+          <w:rFonts w:cs="Times New Roman"/>
+          <w:szCs w:val="28"/>
+          <w:lang w:val="en-US"/>
+        </w:rPr>
+        <w:t>develop</w:t>
+      </w:r>
+      <w:r>
+        <w:rPr>
+          <w:rFonts w:cs="Times New Roman"/>
+          <w:szCs w:val="28"/>
+        </w:rPr>
+        <w:t xml:space="preserve"> в случае успешной проверки программы</w:t>
       </w:r>
     </w:p>
     <w:p>
@@ -3209,7 +3299,13 @@
           <w:szCs w:val="28"/>
         </w:rPr>
         <w:tab/>
-        <w:t xml:space="preserve">Описание </w:t>
+      </w:r>
+      <w:r>
+        <w:rPr>
+          <w:rFonts w:cs="Times New Roman"/>
+          <w:szCs w:val="28"/>
+        </w:rPr>
+        <w:tab/>
       </w:r>
       <w:r>
         <w:rPr>
@@ -3218,14 +3314,21 @@
           <w:szCs w:val="28"/>
           <w:lang w:val="en-US"/>
         </w:rPr>
-        <w:t>WorkFlow</w:t>
-      </w:r>
-      <w:r>
-        <w:rPr>
-          <w:rFonts w:cs="Times New Roman"/>
-          <w:szCs w:val="28"/>
-        </w:rPr>
-        <w:t>:</w:t>
+        <w:t>main</w:t>
+      </w:r>
+      <w:r>
+        <w:rPr>
+          <w:rFonts w:cs="Times New Roman"/>
+          <w:szCs w:val="28"/>
+        </w:rPr>
+        <w:t xml:space="preserve"> – </w:t>
+      </w:r>
+      <w:r>
+        <w:rPr>
+          <w:rFonts w:cs="Times New Roman"/>
+          <w:szCs w:val="28"/>
+        </w:rPr>
+        <w:t xml:space="preserve">ветка для создания основного модуля программы </w:t>
       </w:r>
     </w:p>
     <w:p>
@@ -3252,39 +3355,33 @@
       <w:r>
         <w:rPr>
           <w:rFonts w:cs="Times New Roman"/>
+          <w:i/>
           <w:szCs w:val="28"/>
           <w:lang w:val="en-US"/>
         </w:rPr>
-        <w:t>master</w:t>
-      </w:r>
-      <w:r>
-        <w:rPr>
-          <w:rFonts w:cs="Times New Roman"/>
-          <w:szCs w:val="28"/>
-        </w:rPr>
-        <w:t xml:space="preserve"> – </w:t>
-      </w:r>
-      <w:r>
-        <w:rPr>
-          <w:rFonts w:cs="Times New Roman"/>
-          <w:szCs w:val="28"/>
-        </w:rPr>
-        <w:t xml:space="preserve">основная ветка, куда будет сливаться ветка </w:t>
-      </w:r>
-      <w:r>
-        <w:rPr>
-          <w:rFonts w:cs="Times New Roman"/>
-          <w:szCs w:val="28"/>
-          <w:lang w:val="en-US"/>
-        </w:rPr>
-        <w:t>develop</w:t>
-      </w:r>
-      <w:r>
-        <w:rPr>
-          <w:rFonts w:cs="Times New Roman"/>
-          <w:szCs w:val="28"/>
-        </w:rPr>
-        <w:t xml:space="preserve"> в случае успешной проверки программы</w:t>
+        <w:t>gui</w:t>
+      </w:r>
+      <w:r>
+        <w:rPr>
+          <w:rFonts w:cs="Times New Roman"/>
+          <w:i/>
+          <w:szCs w:val="28"/>
+        </w:rPr>
+        <w:t xml:space="preserve"> </w:t>
+      </w:r>
+      <w:r>
+        <w:rPr>
+          <w:rFonts w:cs="Times New Roman"/>
+          <w:szCs w:val="28"/>
+        </w:rPr>
+        <w:t xml:space="preserve">– </w:t>
+      </w:r>
+      <w:r>
+        <w:rPr>
+          <w:rFonts w:cs="Times New Roman"/>
+          <w:szCs w:val="28"/>
+        </w:rPr>
+        <w:t>ветка для создания интерфейса программы</w:t>
       </w:r>
     </w:p>
     <w:p>
@@ -3299,94 +3396,6 @@
           <w:rFonts w:cs="Times New Roman"/>
           <w:szCs w:val="28"/>
         </w:rPr>
-        <w:tab/>
-      </w:r>
-      <w:r>
-        <w:rPr>
-          <w:rFonts w:cs="Times New Roman"/>
-          <w:szCs w:val="28"/>
-        </w:rPr>
-        <w:tab/>
-      </w:r>
-      <w:r>
-        <w:rPr>
-          <w:rFonts w:cs="Times New Roman"/>
-          <w:szCs w:val="28"/>
-          <w:lang w:val="en-US"/>
-        </w:rPr>
-        <w:t>main</w:t>
-      </w:r>
-      <w:r>
-        <w:rPr>
-          <w:rFonts w:cs="Times New Roman"/>
-          <w:szCs w:val="28"/>
-        </w:rPr>
-        <w:t xml:space="preserve"> – </w:t>
-      </w:r>
-      <w:r>
-        <w:rPr>
-          <w:rFonts w:cs="Times New Roman"/>
-          <w:szCs w:val="28"/>
-        </w:rPr>
-        <w:t xml:space="preserve">ветка для создания основного модуля программы </w:t>
-      </w:r>
-    </w:p>
-    <w:p>
-      <w:pPr>
-        <w:rPr>
-          <w:rFonts w:cs="Times New Roman"/>
-          <w:szCs w:val="28"/>
-        </w:rPr>
-      </w:pPr>
-      <w:r>
-        <w:rPr>
-          <w:rFonts w:cs="Times New Roman"/>
-          <w:szCs w:val="28"/>
-        </w:rPr>
-        <w:tab/>
-      </w:r>
-      <w:r>
-        <w:rPr>
-          <w:rFonts w:cs="Times New Roman"/>
-          <w:szCs w:val="28"/>
-        </w:rPr>
-        <w:tab/>
-      </w:r>
-      <w:r>
-        <w:rPr>
-          <w:rFonts w:cs="Times New Roman"/>
-          <w:szCs w:val="28"/>
-          <w:lang w:val="en-US"/>
-        </w:rPr>
-        <w:t>gui</w:t>
-      </w:r>
-      <w:r>
-        <w:rPr>
-          <w:rFonts w:cs="Times New Roman"/>
-          <w:szCs w:val="28"/>
-        </w:rPr>
-        <w:t xml:space="preserve"> – </w:t>
-      </w:r>
-      <w:r>
-        <w:rPr>
-          <w:rFonts w:cs="Times New Roman"/>
-          <w:szCs w:val="28"/>
-        </w:rPr>
-        <w:t>ветка для создания интерфейса программы</w:t>
-      </w:r>
-    </w:p>
-    <w:p>
-      <w:pPr>
-        <w:rPr>
-          <w:rFonts w:cs="Times New Roman"/>
-          <w:szCs w:val="28"/>
-        </w:rPr>
-      </w:pPr>
-      <w:r>
-        <w:rPr>
-          <w:rFonts w:cs="Times New Roman"/>
-          <w:szCs w:val="28"/>
-        </w:rPr>
         <w:lastRenderedPageBreak/>
         <w:tab/>
       </w:r>
@@ -3400,6 +3409,7 @@
       <w:r>
         <w:rPr>
           <w:rFonts w:cs="Times New Roman"/>
+          <w:i/>
           <w:szCs w:val="28"/>
           <w:lang w:val="en-US"/>
         </w:rPr>
@@ -3408,9 +3418,17 @@
       <w:r>
         <w:rPr>
           <w:rFonts w:cs="Times New Roman"/>
-          <w:szCs w:val="28"/>
-        </w:rPr>
-        <w:t xml:space="preserve"> –</w:t>
+          <w:i/>
+          <w:szCs w:val="28"/>
+        </w:rPr>
+        <w:t xml:space="preserve"> </w:t>
+      </w:r>
+      <w:r>
+        <w:rPr>
+          <w:rFonts w:cs="Times New Roman"/>
+          <w:szCs w:val="28"/>
+        </w:rPr>
+        <w:t>–</w:t>
       </w:r>
       <w:r>
         <w:rPr>
@@ -3493,14 +3511,14 @@
         <w:tblLook w:val="04A0" w:firstRow="1" w:lastRow="0" w:firstColumn="1" w:lastColumn="0" w:noHBand="0" w:noVBand="1"/>
       </w:tblPr>
       <w:tblGrid>
-        <w:gridCol w:w="3190"/>
-        <w:gridCol w:w="3190"/>
-        <w:gridCol w:w="3191"/>
+        <w:gridCol w:w="3091"/>
+        <w:gridCol w:w="3129"/>
+        <w:gridCol w:w="3125"/>
       </w:tblGrid>
       <w:tr>
         <w:tc>
           <w:tcPr>
-            <w:tcW w:w="3190" w:type="dxa"/>
+            <w:tcW w:w="3091" w:type="dxa"/>
             <w:vMerge w:val="restart"/>
           </w:tcPr>
           <w:p>
@@ -3523,7 +3541,7 @@
         </w:tc>
         <w:tc>
           <w:tcPr>
-            <w:tcW w:w="6381" w:type="dxa"/>
+            <w:tcW w:w="6254" w:type="dxa"/>
             <w:gridSpan w:val="2"/>
           </w:tcPr>
           <w:p>
@@ -3547,7 +3565,7 @@
       <w:tr>
         <w:tc>
           <w:tcPr>
-            <w:tcW w:w="3190" w:type="dxa"/>
+            <w:tcW w:w="3091" w:type="dxa"/>
             <w:vMerge/>
           </w:tcPr>
           <w:p>
@@ -3562,7 +3580,7 @@
         </w:tc>
         <w:tc>
           <w:tcPr>
-            <w:tcW w:w="3190" w:type="dxa"/>
+            <w:tcW w:w="3129" w:type="dxa"/>
           </w:tcPr>
           <w:p>
             <w:pPr>
@@ -3583,7 +3601,7 @@
         </w:tc>
         <w:tc>
           <w:tcPr>
-            <w:tcW w:w="3191" w:type="dxa"/>
+            <w:tcW w:w="3125" w:type="dxa"/>
           </w:tcPr>
           <w:p>
             <w:pPr>
@@ -3606,7 +3624,7 @@
       <w:tr>
         <w:tc>
           <w:tcPr>
-            <w:tcW w:w="3190" w:type="dxa"/>
+            <w:tcW w:w="3091" w:type="dxa"/>
           </w:tcPr>
           <w:p>
             <w:pPr>
@@ -3627,7 +3645,7 @@
         </w:tc>
         <w:tc>
           <w:tcPr>
-            <w:tcW w:w="3190" w:type="dxa"/>
+            <w:tcW w:w="3129" w:type="dxa"/>
           </w:tcPr>
           <w:p>
             <w:pPr>
@@ -3663,7 +3681,7 @@
         </w:tc>
         <w:tc>
           <w:tcPr>
-            <w:tcW w:w="3191" w:type="dxa"/>
+            <w:tcW w:w="3125" w:type="dxa"/>
           </w:tcPr>
           <w:p>
             <w:pPr>
@@ -3708,7 +3726,7 @@
       <w:tr>
         <w:tc>
           <w:tcPr>
-            <w:tcW w:w="3190" w:type="dxa"/>
+            <w:tcW w:w="3091" w:type="dxa"/>
           </w:tcPr>
           <w:p>
             <w:pPr>
@@ -3729,7 +3747,7 @@
         </w:tc>
         <w:tc>
           <w:tcPr>
-            <w:tcW w:w="3190" w:type="dxa"/>
+            <w:tcW w:w="3129" w:type="dxa"/>
           </w:tcPr>
           <w:p>
             <w:pPr>
@@ -3750,7 +3768,7 @@
         </w:tc>
         <w:tc>
           <w:tcPr>
-            <w:tcW w:w="3191" w:type="dxa"/>
+            <w:tcW w:w="3125" w:type="dxa"/>
           </w:tcPr>
           <w:p>
             <w:pPr>
@@ -3773,7 +3791,7 @@
       <w:tr>
         <w:tc>
           <w:tcPr>
-            <w:tcW w:w="3190" w:type="dxa"/>
+            <w:tcW w:w="3091" w:type="dxa"/>
           </w:tcPr>
           <w:p>
             <w:pPr>
@@ -3794,7 +3812,8 @@
         </w:tc>
         <w:tc>
           <w:tcPr>
-            <w:tcW w:w="3190" w:type="dxa"/>
+            <w:tcW w:w="3129" w:type="dxa"/>
+            <w:vMerge w:val="restart"/>
           </w:tcPr>
           <w:p>
             <w:pPr>
@@ -3812,10 +3831,35 @@
               <w:t>Написание основных функций программы</w:t>
             </w:r>
           </w:p>
-        </w:tc>
-        <w:tc>
-          <w:tcPr>
-            <w:tcW w:w="3191" w:type="dxa"/>
+          <w:p>
+            <w:pPr>
+              <w:jc w:val="center"/>
+              <w:rPr>
+                <w:rFonts w:cs="Times New Roman"/>
+                <w:szCs w:val="28"/>
+              </w:rPr>
+            </w:pPr>
+          </w:p>
+          <w:p>
+            <w:pPr>
+              <w:jc w:val="center"/>
+              <w:rPr>
+                <w:rFonts w:cs="Times New Roman"/>
+                <w:szCs w:val="28"/>
+              </w:rPr>
+            </w:pPr>
+            <w:r>
+              <w:rPr>
+                <w:rFonts w:cs="Times New Roman"/>
+                <w:szCs w:val="28"/>
+              </w:rPr>
+              <w:t>Интеграция аудиофайлов в программу</w:t>
+            </w:r>
+          </w:p>
+        </w:tc>
+        <w:tc>
+          <w:tcPr>
+            <w:tcW w:w="3125" w:type="dxa"/>
           </w:tcPr>
           <w:p>
             <w:pPr>
@@ -3838,7 +3882,7 @@
       <w:tr>
         <w:tc>
           <w:tcPr>
-            <w:tcW w:w="3190" w:type="dxa"/>
+            <w:tcW w:w="3091" w:type="dxa"/>
           </w:tcPr>
           <w:p>
             <w:pPr>
@@ -3853,34 +3897,14 @@
                 <w:rFonts w:cs="Times New Roman"/>
                 <w:szCs w:val="28"/>
               </w:rPr>
-              <w:t xml:space="preserve">25.11.20 – </w:t>
-            </w:r>
-            <w:r>
-              <w:rPr>
-                <w:rFonts w:cs="Times New Roman"/>
-                <w:szCs w:val="28"/>
-              </w:rPr>
-              <w:t>0</w:t>
-            </w:r>
-            <w:r>
-              <w:rPr>
-                <w:rFonts w:cs="Times New Roman"/>
-                <w:szCs w:val="28"/>
-              </w:rPr>
-              <w:t>4</w:t>
-            </w:r>
-            <w:r>
-              <w:rPr>
-                <w:rFonts w:cs="Times New Roman"/>
-                <w:szCs w:val="28"/>
-              </w:rPr>
-              <w:t>.11.20</w:t>
-            </w:r>
-          </w:p>
-        </w:tc>
-        <w:tc>
-          <w:tcPr>
-            <w:tcW w:w="3190" w:type="dxa"/>
+              <w:t>25.11.20 – 04.11.20</w:t>
+            </w:r>
+          </w:p>
+        </w:tc>
+        <w:tc>
+          <w:tcPr>
+            <w:tcW w:w="3129" w:type="dxa"/>
+            <w:vMerge/>
           </w:tcPr>
           <w:p>
             <w:pPr>
@@ -3890,18 +3914,11 @@
                 <w:szCs w:val="28"/>
               </w:rPr>
             </w:pPr>
-            <w:r>
-              <w:rPr>
-                <w:rFonts w:cs="Times New Roman"/>
-                <w:szCs w:val="28"/>
-              </w:rPr>
-              <w:t>Интеграция аудиофайлов в программу</w:t>
-            </w:r>
-          </w:p>
-        </w:tc>
-        <w:tc>
-          <w:tcPr>
-            <w:tcW w:w="3191" w:type="dxa"/>
+          </w:p>
+        </w:tc>
+        <w:tc>
+          <w:tcPr>
+            <w:tcW w:w="3125" w:type="dxa"/>
           </w:tcPr>
           <w:p>
             <w:pPr>
@@ -3927,7 +3944,7 @@
         </w:trPr>
         <w:tc>
           <w:tcPr>
-            <w:tcW w:w="3190" w:type="dxa"/>
+            <w:tcW w:w="3091" w:type="dxa"/>
           </w:tcPr>
           <w:p>
             <w:pPr>
@@ -3976,7 +3993,7 @@
         </w:tc>
         <w:tc>
           <w:tcPr>
-            <w:tcW w:w="6381" w:type="dxa"/>
+            <w:tcW w:w="6254" w:type="dxa"/>
             <w:gridSpan w:val="2"/>
           </w:tcPr>
           <w:p>
@@ -4010,21 +4027,46 @@
       <w:pPr>
         <w:pStyle w:val="1"/>
       </w:pPr>
-      <w:bookmarkStart w:id="9" w:name="_Toc26781547"/>
+      <w:bookmarkStart w:id="8" w:name="_Toc26781547"/>
       <w:r>
         <w:t>Средства разработки</w:t>
+      </w:r>
+      <w:bookmarkEnd w:id="8"/>
+    </w:p>
+    <w:p>
+      <w:pPr>
+        <w:pStyle w:val="2"/>
+      </w:pPr>
+      <w:bookmarkStart w:id="9" w:name="_Toc26781548"/>
+      <w:r>
+        <w:t>Используемые средства разработки</w:t>
       </w:r>
       <w:bookmarkEnd w:id="9"/>
     </w:p>
     <w:p>
       <w:pPr>
-        <w:pStyle w:val="2"/>
-      </w:pPr>
-      <w:bookmarkStart w:id="10" w:name="_Toc26781548"/>
-      <w:r>
-        <w:t>Используемые средства разработки</w:t>
-      </w:r>
-      <w:bookmarkEnd w:id="10"/>
+        <w:ind w:firstLine="708"/>
+        <w:rPr>
+          <w:rFonts w:cs="Times New Roman"/>
+          <w:szCs w:val="28"/>
+          <w:lang w:val="en-US"/>
+        </w:rPr>
+      </w:pPr>
+      <w:r>
+        <w:rPr>
+          <w:rFonts w:cs="Times New Roman"/>
+          <w:szCs w:val="28"/>
+        </w:rPr>
+        <w:t xml:space="preserve">1. </w:t>
+      </w:r>
+      <w:r>
+        <w:rPr>
+          <w:rFonts w:cs="Times New Roman"/>
+          <w:szCs w:val="28"/>
+          <w:lang w:val="en-US"/>
+        </w:rPr>
+        <w:t>Python 3.8.6</w:t>
+      </w:r>
     </w:p>
     <w:p>
       <w:pPr>
@@ -4032,28 +4074,17 @@
         <w:rPr>
           <w:rFonts w:cs="Times New Roman"/>
           <w:szCs w:val="28"/>
-        </w:rPr>
-      </w:pPr>
-      <w:r>
-        <w:rPr>
-          <w:rFonts w:cs="Times New Roman"/>
-          <w:szCs w:val="28"/>
-        </w:rPr>
-        <w:t>Изученные и примененные при выполнении проекта технологии, обзор используемых ресурсов, применяемое ПО</w:t>
-      </w:r>
-      <w:r>
-        <w:rPr>
-          <w:rFonts w:cs="Times New Roman"/>
-          <w:szCs w:val="28"/>
-        </w:rPr>
-        <w:t>.</w:t>
-      </w:r>
-      <w:r>
-        <w:rPr>
-          <w:rFonts w:cs="Times New Roman"/>
-          <w:szCs w:val="28"/>
-        </w:rPr>
-        <w:t xml:space="preserve"> Обоснование выбора средств разработки.</w:t>
+          <w:lang w:val="en-US"/>
+        </w:rPr>
+      </w:pPr>
+      <w:r>
+        <w:rPr>
+          <w:rFonts w:cs="Times New Roman"/>
+          <w:szCs w:val="28"/>
+          <w:lang w:val="en-US"/>
+        </w:rPr>
+        <w:tab/>
+        <w:t>1.1) Vosk</w:t>
       </w:r>
     </w:p>
     <w:p>
@@ -4062,14 +4093,17 @@
         <w:rPr>
           <w:rFonts w:cs="Times New Roman"/>
           <w:szCs w:val="28"/>
-        </w:rPr>
-      </w:pPr>
-      <w:r>
-        <w:rPr>
-          <w:rFonts w:cs="Times New Roman"/>
-          <w:szCs w:val="28"/>
-        </w:rPr>
-        <w:t>Способ осуществления взаимодействия в группе разработчиков. Как была выстроена работа в группе, какие способы коммуникации и принятия решений использовались.</w:t>
+          <w:lang w:val="en-US"/>
+        </w:rPr>
+      </w:pPr>
+      <w:r>
+        <w:rPr>
+          <w:rFonts w:cs="Times New Roman"/>
+          <w:szCs w:val="28"/>
+          <w:lang w:val="en-US"/>
+        </w:rPr>
+        <w:tab/>
+        <w:t>1.2) PyQt5</w:t>
       </w:r>
     </w:p>
     <w:p>
@@ -4078,15 +4112,97 @@
         <w:rPr>
           <w:rFonts w:cs="Times New Roman"/>
           <w:szCs w:val="28"/>
-        </w:rPr>
-      </w:pPr>
+          <w:lang w:val="en-US"/>
+        </w:rPr>
+      </w:pPr>
+      <w:r>
+        <w:rPr>
+          <w:rFonts w:cs="Times New Roman"/>
+          <w:szCs w:val="28"/>
+          <w:lang w:val="en-US"/>
+        </w:rPr>
+        <w:tab/>
+        <w:t>1.3) Playsound</w:t>
+      </w:r>
     </w:p>
     <w:p>
       <w:pPr>
+        <w:ind w:firstLine="708"/>
+        <w:rPr>
+          <w:rFonts w:cs="Times New Roman"/>
+          <w:szCs w:val="28"/>
+          <w:lang w:val="en-US"/>
+        </w:rPr>
+      </w:pPr>
+      <w:r>
+        <w:rPr>
+          <w:rFonts w:cs="Times New Roman"/>
+          <w:szCs w:val="28"/>
+          <w:lang w:val="en-US"/>
+        </w:rPr>
+        <w:t>2. Audacity</w:t>
+      </w:r>
+    </w:p>
+    <w:p>
+      <w:pPr>
+        <w:ind w:firstLine="708"/>
+        <w:rPr>
+          <w:rFonts w:cs="Times New Roman"/>
+          <w:szCs w:val="28"/>
+          <w:lang w:val="en-US"/>
+        </w:rPr>
+      </w:pPr>
+      <w:r>
+        <w:rPr>
+          <w:rFonts w:cs="Times New Roman"/>
+          <w:szCs w:val="28"/>
+          <w:lang w:val="en-US"/>
+        </w:rPr>
+        <w:t xml:space="preserve">3. Qt </w:t>
+      </w:r>
+      <w:bookmarkStart w:id="10" w:name="_GoBack"/>
+      <w:bookmarkEnd w:id="10"/>
+      <w:r>
+        <w:rPr>
+          <w:rFonts w:cs="Times New Roman"/>
+          <w:szCs w:val="28"/>
+          <w:lang w:val="en-US"/>
+        </w:rPr>
+        <w:t>Designer</w:t>
+      </w:r>
+    </w:p>
+    <w:p>
+      <w:pPr>
+        <w:ind w:firstLine="708"/>
+        <w:rPr>
+          <w:rFonts w:cs="Times New Roman"/>
+          <w:szCs w:val="28"/>
+        </w:rPr>
+      </w:pPr>
+      <w:r>
+        <w:rPr>
+          <w:rFonts w:cs="Times New Roman"/>
+          <w:szCs w:val="28"/>
+        </w:rPr>
+        <w:t>Способ осуществления взаимодействия в группе разработчиков. Как была выстроена работа в группе, какие способы коммуникации и принятия решений использовались.</w:t>
+      </w:r>
+    </w:p>
+    <w:p>
+      <w:pPr>
+        <w:ind w:firstLine="708"/>
+        <w:rPr>
+          <w:rFonts w:cs="Times New Roman"/>
+          <w:szCs w:val="28"/>
+        </w:rPr>
+      </w:pPr>
+    </w:p>
+    <w:p>
+      <w:pPr>
         <w:pStyle w:val="2"/>
       </w:pPr>
       <w:bookmarkStart w:id="11" w:name="_Toc26781549"/>
       <w:r>
+        <w:lastRenderedPageBreak/>
         <w:t>Инструкция по сборке</w:t>
       </w:r>
       <w:bookmarkEnd w:id="11"/>
@@ -4121,7 +4237,6 @@
       </w:pPr>
       <w:bookmarkStart w:id="12" w:name="_Toc26781550"/>
       <w:r>
-        <w:lastRenderedPageBreak/>
         <w:t>Презентация проекта</w:t>
       </w:r>
       <w:bookmarkEnd w:id="12"/>
@@ -5279,7 +5394,7 @@
           <w:rPr>
             <w:noProof/>
           </w:rPr>
-          <w:t>2</w:t>
+          <w:t>5</w:t>
         </w:r>
         <w:r>
           <w:fldChar w:fldCharType="end"/>
@@ -7529,7 +7644,7 @@
 </file>
 
 <file path=customXml/itemProps1.xml><?xml version="1.0" encoding="utf-8"?>
-<ds:datastoreItem xmlns:ds="http://schemas.openxmlformats.org/officeDocument/2006/customXml" ds:itemID="{727A9135-4251-41F4-894C-A7EC6E7E15B8}">
+<ds:datastoreItem xmlns:ds="http://schemas.openxmlformats.org/officeDocument/2006/customXml" ds:itemID="{5331A89C-51E3-42EF-99B2-89A7A09D3D25}">
   <ds:schemaRefs>
     <ds:schemaRef ds:uri="http://schemas.openxmlformats.org/officeDocument/2006/bibliography"/>
   </ds:schemaRefs>

</xml_diff>

<commit_message>
added info and corrected old info
</commit_message>
<xml_diff>
--- a/README.docx
+++ b/README.docx
@@ -3830,30 +3830,35 @@
               </w:rPr>
               <w:t>Написание основных функций программы</w:t>
             </w:r>
-          </w:p>
-          <w:p>
-            <w:pPr>
-              <w:jc w:val="center"/>
-              <w:rPr>
-                <w:rFonts w:cs="Times New Roman"/>
-                <w:szCs w:val="28"/>
-              </w:rPr>
-            </w:pPr>
-          </w:p>
-          <w:p>
-            <w:pPr>
-              <w:jc w:val="center"/>
-              <w:rPr>
-                <w:rFonts w:cs="Times New Roman"/>
-                <w:szCs w:val="28"/>
-              </w:rPr>
-            </w:pPr>
-            <w:r>
-              <w:rPr>
-                <w:rFonts w:cs="Times New Roman"/>
-                <w:szCs w:val="28"/>
-              </w:rPr>
-              <w:t>Интеграция аудиофайлов в программу</w:t>
+            <w:r>
+              <w:rPr>
+                <w:rFonts w:cs="Times New Roman"/>
+                <w:szCs w:val="28"/>
+              </w:rPr>
+              <w:t xml:space="preserve"> </w:t>
+            </w:r>
+            <w:r>
+              <w:rPr>
+                <w:rFonts w:cs="Times New Roman"/>
+                <w:szCs w:val="28"/>
+              </w:rPr>
+              <w:t>и и</w:t>
+            </w:r>
+            <w:r>
+              <w:rPr>
+                <w:rFonts w:cs="Times New Roman"/>
+                <w:szCs w:val="28"/>
+              </w:rPr>
+              <w:t>нтеграция аудиофайлов в програ</w:t>
+            </w:r>
+            <w:bookmarkStart w:id="8" w:name="_GoBack"/>
+            <w:bookmarkEnd w:id="8"/>
+            <w:r>
+              <w:rPr>
+                <w:rFonts w:cs="Times New Roman"/>
+                <w:szCs w:val="28"/>
+              </w:rPr>
+              <w:t>мму</w:t>
             </w:r>
           </w:p>
         </w:tc>
@@ -4096,21 +4101,21 @@
       <w:pPr>
         <w:pStyle w:val="1"/>
       </w:pPr>
-      <w:bookmarkStart w:id="8" w:name="_Toc26781547"/>
+      <w:bookmarkStart w:id="9" w:name="_Toc26781547"/>
       <w:r>
         <w:t>Средства разработки</w:t>
       </w:r>
-      <w:bookmarkEnd w:id="8"/>
+      <w:bookmarkEnd w:id="9"/>
     </w:p>
     <w:p>
       <w:pPr>
         <w:pStyle w:val="2"/>
       </w:pPr>
-      <w:bookmarkStart w:id="9" w:name="_Toc26781548"/>
+      <w:bookmarkStart w:id="10" w:name="_Toc26781548"/>
       <w:r>
         <w:t>Используемые средства разработки</w:t>
       </w:r>
-      <w:bookmarkEnd w:id="9"/>
+      <w:bookmarkEnd w:id="10"/>
     </w:p>
     <w:p>
       <w:pPr>
@@ -4339,7 +4344,44 @@
           <w:rFonts w:cs="Times New Roman"/>
           <w:szCs w:val="28"/>
         </w:rPr>
-        <w:t>Способ осуществления взаимодействия в группе разработчиков. Как была выстроена работа в группе, какие способы коммуникации и принятия решений использовались.</w:t>
+        <w:t xml:space="preserve">Для коммуникации использовалась социальная сеть ВКонтакте и мессенджер </w:t>
+      </w:r>
+      <w:r>
+        <w:rPr>
+          <w:rFonts w:cs="Times New Roman"/>
+          <w:szCs w:val="28"/>
+          <w:lang w:val="en-US"/>
+        </w:rPr>
+        <w:t>Discord</w:t>
+      </w:r>
+      <w:r>
+        <w:rPr>
+          <w:rFonts w:cs="Times New Roman"/>
+          <w:szCs w:val="28"/>
+        </w:rPr>
+        <w:t xml:space="preserve">. Для принятия решений обычно созванивались по </w:t>
+      </w:r>
+      <w:r>
+        <w:rPr>
+          <w:rFonts w:cs="Times New Roman"/>
+          <w:szCs w:val="28"/>
+          <w:lang w:val="en-US"/>
+        </w:rPr>
+        <w:t>Discord</w:t>
+      </w:r>
+      <w:r>
+        <w:rPr>
+          <w:rFonts w:cs="Times New Roman"/>
+          <w:szCs w:val="28"/>
+        </w:rPr>
+        <w:t>’</w:t>
+      </w:r>
+      <w:r>
+        <w:rPr>
+          <w:rFonts w:cs="Times New Roman"/>
+          <w:szCs w:val="28"/>
+        </w:rPr>
+        <w:t>у и проводили обсуждение.</w:t>
       </w:r>
     </w:p>
     <w:p>
@@ -4355,11 +4397,11 @@
       <w:pPr>
         <w:pStyle w:val="2"/>
       </w:pPr>
-      <w:bookmarkStart w:id="10" w:name="_Toc26781549"/>
+      <w:bookmarkStart w:id="11" w:name="_Toc26781549"/>
       <w:r>
         <w:t>Инструкция по сборке</w:t>
       </w:r>
-      <w:bookmarkEnd w:id="10"/>
+      <w:bookmarkEnd w:id="11"/>
     </w:p>
     <w:p>
       <w:pPr>
@@ -4368,7 +4410,6 @@
           <w:b/>
           <w:i/>
           <w:szCs w:val="28"/>
-          <w:lang w:val="en-US"/>
         </w:rPr>
       </w:pPr>
       <w:r>
@@ -4386,7 +4427,6 @@
           <w:b/>
           <w:i/>
           <w:szCs w:val="28"/>
-          <w:lang w:val="en-US"/>
         </w:rPr>
         <w:t>:</w:t>
       </w:r>
@@ -4401,16 +4441,30 @@
         <w:rPr>
           <w:rFonts w:cs="Times New Roman"/>
           <w:szCs w:val="28"/>
+        </w:rPr>
+      </w:pPr>
+      <w:r>
+        <w:rPr>
+          <w:rFonts w:cs="Times New Roman"/>
+          <w:szCs w:val="28"/>
           <w:lang w:val="en-US"/>
         </w:rPr>
-      </w:pPr>
+        <w:t>Assistant</w:t>
+      </w:r>
+      <w:r>
+        <w:rPr>
+          <w:rFonts w:cs="Times New Roman"/>
+          <w:szCs w:val="28"/>
+        </w:rPr>
+        <w:t>.</w:t>
+      </w:r>
       <w:r>
         <w:rPr>
           <w:rFonts w:cs="Times New Roman"/>
           <w:szCs w:val="28"/>
           <w:lang w:val="en-US"/>
         </w:rPr>
-        <w:t>Assistant.py</w:t>
+        <w:t>py</w:t>
       </w:r>
     </w:p>
     <w:p>
@@ -4423,16 +4477,30 @@
         <w:rPr>
           <w:rFonts w:cs="Times New Roman"/>
           <w:szCs w:val="28"/>
+        </w:rPr>
+      </w:pPr>
+      <w:r>
+        <w:rPr>
+          <w:rFonts w:cs="Times New Roman"/>
+          <w:szCs w:val="28"/>
           <w:lang w:val="en-US"/>
         </w:rPr>
-      </w:pPr>
+        <w:t>gui</w:t>
+      </w:r>
+      <w:r>
+        <w:rPr>
+          <w:rFonts w:cs="Times New Roman"/>
+          <w:szCs w:val="28"/>
+        </w:rPr>
+        <w:t>.</w:t>
+      </w:r>
       <w:r>
         <w:rPr>
           <w:rFonts w:cs="Times New Roman"/>
           <w:szCs w:val="28"/>
           <w:lang w:val="en-US"/>
         </w:rPr>
-        <w:t>gui.py</w:t>
+        <w:t>py</w:t>
       </w:r>
     </w:p>
     <w:p>
@@ -4445,16 +4513,53 @@
         <w:rPr>
           <w:rFonts w:cs="Times New Roman"/>
           <w:szCs w:val="28"/>
+        </w:rPr>
+      </w:pPr>
+      <w:r>
+        <w:rPr>
+          <w:rFonts w:cs="Times New Roman"/>
+          <w:szCs w:val="28"/>
           <w:lang w:val="en-US"/>
         </w:rPr>
-      </w:pPr>
+        <w:t>gui/</w:t>
+      </w:r>
       <w:r>
         <w:rPr>
           <w:rFonts w:cs="Times New Roman"/>
           <w:szCs w:val="28"/>
           <w:lang w:val="en-US"/>
         </w:rPr>
-        <w:t>gui_pirs.ui</w:t>
+        <w:t>gui</w:t>
+      </w:r>
+      <w:r>
+        <w:rPr>
+          <w:rFonts w:cs="Times New Roman"/>
+          <w:szCs w:val="28"/>
+        </w:rPr>
+        <w:t>_</w:t>
+      </w:r>
+      <w:r>
+        <w:rPr>
+          <w:rFonts w:cs="Times New Roman"/>
+          <w:szCs w:val="28"/>
+          <w:lang w:val="en-US"/>
+        </w:rPr>
+        <w:t>pirs</w:t>
+      </w:r>
+      <w:r>
+        <w:rPr>
+          <w:rFonts w:cs="Times New Roman"/>
+          <w:szCs w:val="28"/>
+        </w:rPr>
+        <w:t>.</w:t>
+      </w:r>
+      <w:r>
+        <w:rPr>
+          <w:rFonts w:cs="Times New Roman"/>
+          <w:szCs w:val="28"/>
+          <w:lang w:val="en-US"/>
+        </w:rPr>
+        <w:t>ui</w:t>
       </w:r>
     </w:p>
     <w:p>
@@ -4467,16 +4572,38 @@
         <w:rPr>
           <w:rFonts w:cs="Times New Roman"/>
           <w:szCs w:val="28"/>
+        </w:rPr>
+      </w:pPr>
+      <w:r>
+        <w:rPr>
+          <w:rFonts w:cs="Times New Roman"/>
+          <w:szCs w:val="28"/>
           <w:lang w:val="en-US"/>
         </w:rPr>
-      </w:pPr>
+        <w:t>gui/</w:t>
+      </w:r>
       <w:r>
         <w:rPr>
           <w:rFonts w:cs="Times New Roman"/>
           <w:szCs w:val="28"/>
           <w:lang w:val="en-US"/>
         </w:rPr>
-        <w:t>settings.ui</w:t>
+        <w:t>settings</w:t>
+      </w:r>
+      <w:r>
+        <w:rPr>
+          <w:rFonts w:cs="Times New Roman"/>
+          <w:szCs w:val="28"/>
+        </w:rPr>
+        <w:t>.</w:t>
+      </w:r>
+      <w:r>
+        <w:rPr>
+          <w:rFonts w:cs="Times New Roman"/>
+          <w:szCs w:val="28"/>
+          <w:lang w:val="en-US"/>
+        </w:rPr>
+        <w:t>ui</w:t>
       </w:r>
     </w:p>
     <w:p>
@@ -4489,7 +4616,27 @@
         <w:rPr>
           <w:rFonts w:cs="Times New Roman"/>
           <w:szCs w:val="28"/>
+        </w:rPr>
+      </w:pPr>
+      <w:r>
+        <w:rPr>
+          <w:rFonts w:cs="Times New Roman"/>
+          <w:szCs w:val="28"/>
           <w:lang w:val="en-US"/>
+        </w:rPr>
+        <w:t>gui/icons/Settings.ico</w:t>
+      </w:r>
+    </w:p>
+    <w:p>
+      <w:pPr>
+        <w:pStyle w:val="a3"/>
+        <w:numPr>
+          <w:ilvl w:val="0"/>
+          <w:numId w:val="14"/>
+        </w:numPr>
+        <w:rPr>
+          <w:rFonts w:cs="Times New Roman"/>
+          <w:szCs w:val="28"/>
         </w:rPr>
       </w:pPr>
       <w:r>
@@ -4515,7 +4662,6 @@
           <w:b/>
           <w:i/>
           <w:szCs w:val="28"/>
-          <w:lang w:val="en-US"/>
         </w:rPr>
       </w:pPr>
       <w:r>
@@ -4533,7 +4679,6 @@
           <w:b/>
           <w:i/>
           <w:szCs w:val="28"/>
-          <w:lang w:val="en-US"/>
         </w:rPr>
         <w:t>:</w:t>
       </w:r>
@@ -4627,7 +4772,14 @@
           <w:rFonts w:cs="Times New Roman"/>
           <w:szCs w:val="28"/>
         </w:rPr>
-        <w:t xml:space="preserve">Склонировать репозиторий с помощью команды </w:t>
+        <w:t>Клонировать</w:t>
+      </w:r>
+      <w:r>
+        <w:rPr>
+          <w:rFonts w:cs="Times New Roman"/>
+          <w:szCs w:val="28"/>
+        </w:rPr>
+        <w:t xml:space="preserve"> репозиторий с помощью команды </w:t>
       </w:r>
       <w:r>
         <w:rPr>
@@ -4720,9 +4872,23 @@
         <w:rPr>
           <w:rFonts w:cs="Times New Roman"/>
           <w:szCs w:val="28"/>
+        </w:rPr>
+        <w:t>“</w:t>
+      </w:r>
+      <w:r>
+        <w:rPr>
+          <w:rFonts w:cs="Times New Roman"/>
+          <w:szCs w:val="28"/>
           <w:lang w:val="en-US"/>
         </w:rPr>
         <w:t>name</w:t>
+      </w:r>
+      <w:r>
+        <w:rPr>
+          <w:rFonts w:cs="Times New Roman"/>
+          <w:szCs w:val="28"/>
+        </w:rPr>
+        <w:t>”</w:t>
       </w:r>
       <w:r>
         <w:rPr>
@@ -4836,13 +5002,7 @@
           <w:szCs w:val="28"/>
         </w:rPr>
       </w:pPr>
-      <w:r>
-        <w:rPr>
-          <w:rFonts w:cs="Times New Roman"/>
-          <w:szCs w:val="28"/>
-        </w:rPr>
-        <w:t xml:space="preserve"> </w:t>
-      </w:r>
+      <w:proofErr w:type="spellStart"/>
       <w:r>
         <w:rPr>
           <w:rFonts w:cs="Times New Roman"/>
@@ -4851,6 +5011,7 @@
         </w:rPr>
         <w:t>playsound</w:t>
       </w:r>
+      <w:proofErr w:type="spellEnd"/>
     </w:p>
     <w:p>
       <w:pPr>
@@ -4908,7 +5069,7 @@
         </w:rPr>
         <w:t xml:space="preserve"> </w:t>
       </w:r>
-      <w:hyperlink r:id="rId8" w:history="1">
+      <w:hyperlink r:id="rId8" w:anchor="pyaudio" w:history="1">
         <w:r>
           <w:rPr>
             <w:rStyle w:val="a5"/>
@@ -4938,14 +5099,35 @@
           <w:rFonts w:cs="Times New Roman"/>
           <w:szCs w:val="28"/>
         </w:rPr>
-        <w:t xml:space="preserve"> с этим названием  </w:t>
-      </w:r>
-      <w:r>
-        <w:rPr>
-          <w:rFonts w:cs="Times New Roman"/>
-          <w:szCs w:val="28"/>
-        </w:rPr>
-        <w:t xml:space="preserve">            PyAudio-0.2.11-cp38-cp38-win_</w:t>
+        <w:t xml:space="preserve"> с</w:t>
+      </w:r>
+      <w:r>
+        <w:rPr>
+          <w:rFonts w:cs="Times New Roman"/>
+          <w:szCs w:val="28"/>
+        </w:rPr>
+        <w:t xml:space="preserve"> названием  </w:t>
+      </w:r>
+      <w:r>
+        <w:rPr>
+          <w:rFonts w:cs="Times New Roman"/>
+          <w:szCs w:val="28"/>
+        </w:rPr>
+        <w:t xml:space="preserve">            </w:t>
+      </w:r>
+      <w:r>
+        <w:rPr>
+          <w:rFonts w:cs="Times New Roman"/>
+          <w:szCs w:val="28"/>
+        </w:rPr>
+        <w:t xml:space="preserve">            </w:t>
+      </w:r>
+      <w:r>
+        <w:rPr>
+          <w:rFonts w:cs="Times New Roman"/>
+          <w:szCs w:val="28"/>
+        </w:rPr>
+        <w:t>PyAudio-0.2.11-cp38-cp38-win_</w:t>
       </w:r>
       <w:r>
         <w:rPr>
@@ -5067,8 +5249,6 @@
           <w:szCs w:val="28"/>
         </w:rPr>
       </w:pPr>
-      <w:bookmarkStart w:id="11" w:name="_GoBack"/>
-      <w:bookmarkEnd w:id="11"/>
       <w:r>
         <w:rPr>
           <w:rFonts w:cs="Times New Roman"/>
@@ -5313,6 +5493,78 @@
         </w:rPr>
         <w:t xml:space="preserve">Список используемой литературы и электронных ресурсов. </w:t>
       </w:r>
+    </w:p>
+    <w:p>
+      <w:pPr>
+        <w:pStyle w:val="a3"/>
+        <w:numPr>
+          <w:ilvl w:val="0"/>
+          <w:numId w:val="16"/>
+        </w:numPr>
+        <w:jc w:val="left"/>
+        <w:rPr>
+          <w:rFonts w:cs="Times New Roman"/>
+          <w:szCs w:val="28"/>
+        </w:rPr>
+      </w:pPr>
+      <w:hyperlink r:id="rId10" w:history="1">
+        <w:r>
+          <w:rPr>
+            <w:rStyle w:val="a5"/>
+            <w:rFonts w:cs="Times New Roman"/>
+            <w:szCs w:val="28"/>
+          </w:rPr>
+          <w:t>https://www.youtube.com</w:t>
+        </w:r>
+      </w:hyperlink>
+    </w:p>
+    <w:p>
+      <w:pPr>
+        <w:pStyle w:val="a3"/>
+        <w:numPr>
+          <w:ilvl w:val="0"/>
+          <w:numId w:val="16"/>
+        </w:numPr>
+        <w:jc w:val="left"/>
+        <w:rPr>
+          <w:rFonts w:cs="Times New Roman"/>
+          <w:szCs w:val="28"/>
+        </w:rPr>
+      </w:pPr>
+      <w:hyperlink r:id="rId11" w:history="1">
+        <w:r>
+          <w:rPr>
+            <w:rStyle w:val="a5"/>
+            <w:rFonts w:cs="Times New Roman"/>
+            <w:szCs w:val="28"/>
+          </w:rPr>
+          <w:t>https://alphacephei.com/vosk/</w:t>
+        </w:r>
+      </w:hyperlink>
+    </w:p>
+    <w:p>
+      <w:pPr>
+        <w:pStyle w:val="a3"/>
+        <w:numPr>
+          <w:ilvl w:val="0"/>
+          <w:numId w:val="16"/>
+        </w:numPr>
+        <w:jc w:val="left"/>
+        <w:rPr>
+          <w:rFonts w:cs="Times New Roman"/>
+          <w:szCs w:val="28"/>
+        </w:rPr>
+      </w:pPr>
+      <w:hyperlink r:id="rId12" w:history="1">
+        <w:r>
+          <w:rPr>
+            <w:rStyle w:val="a5"/>
+            <w:rFonts w:cs="Times New Roman"/>
+            <w:szCs w:val="28"/>
+          </w:rPr>
+          <w:t>https://ru.stackoverflow.com/</w:t>
+        </w:r>
+      </w:hyperlink>
     </w:p>
     <w:p>
       <w:pPr>
@@ -6229,7 +6481,7 @@
       </w:pPr>
     </w:p>
     <w:sectPr>
-      <w:footerReference w:type="default" r:id="rId10"/>
+      <w:footerReference w:type="default" r:id="rId13"/>
       <w:pgSz w:w="11906" w:h="16838"/>
       <w:pgMar w:top="1134" w:right="850" w:bottom="1134" w:left="1701" w:header="708" w:footer="708" w:gutter="0"/>
       <w:cols w:space="708"/>
@@ -6295,7 +6547,7 @@
           <w:rPr>
             <w:noProof/>
           </w:rPr>
-          <w:t>5</w:t>
+          <w:t>7</w:t>
         </w:r>
         <w:r>
           <w:fldChar w:fldCharType="end"/>
@@ -6428,7 +6680,7 @@
   <w:abstractNum w:abstractNumId="1" w15:restartNumberingAfterBreak="0">
     <w:nsid w:val="0E0D4CDB"/>
     <w:multiLevelType w:val="hybridMultilevel"/>
-    <w:tmpl w:val="89D8B80C"/>
+    <w:tmpl w:val="326E37B0"/>
     <w:lvl w:ilvl="0" w:tplc="0419000F">
       <w:start w:val="1"/>
       <w:numFmt w:val="decimal"/>
@@ -7040,6 +7292,92 @@
     </w:lvl>
   </w:abstractNum>
   <w:abstractNum w:abstractNumId="8" w15:restartNumberingAfterBreak="0">
+    <w:nsid w:val="5E7332E4"/>
+    <w:multiLevelType w:val="hybridMultilevel"/>
+    <w:tmpl w:val="326E37B0"/>
+    <w:lvl w:ilvl="0" w:tplc="0419000F">
+      <w:start w:val="1"/>
+      <w:numFmt w:val="decimal"/>
+      <w:lvlText w:val="%1."/>
+      <w:lvlJc w:val="left"/>
+      <w:pPr>
+        <w:ind w:left="360" w:hanging="360"/>
+      </w:pPr>
+    </w:lvl>
+    <w:lvl w:ilvl="1" w:tplc="04190019" w:tentative="1">
+      <w:start w:val="1"/>
+      <w:numFmt w:val="lowerLetter"/>
+      <w:lvlText w:val="%2."/>
+      <w:lvlJc w:val="left"/>
+      <w:pPr>
+        <w:ind w:left="1080" w:hanging="360"/>
+      </w:pPr>
+    </w:lvl>
+    <w:lvl w:ilvl="2" w:tplc="0419001B" w:tentative="1">
+      <w:start w:val="1"/>
+      <w:numFmt w:val="lowerRoman"/>
+      <w:lvlText w:val="%3."/>
+      <w:lvlJc w:val="right"/>
+      <w:pPr>
+        <w:ind w:left="1800" w:hanging="180"/>
+      </w:pPr>
+    </w:lvl>
+    <w:lvl w:ilvl="3" w:tplc="0419000F" w:tentative="1">
+      <w:start w:val="1"/>
+      <w:numFmt w:val="decimal"/>
+      <w:lvlText w:val="%4."/>
+      <w:lvlJc w:val="left"/>
+      <w:pPr>
+        <w:ind w:left="2520" w:hanging="360"/>
+      </w:pPr>
+    </w:lvl>
+    <w:lvl w:ilvl="4" w:tplc="04190019" w:tentative="1">
+      <w:start w:val="1"/>
+      <w:numFmt w:val="lowerLetter"/>
+      <w:lvlText w:val="%5."/>
+      <w:lvlJc w:val="left"/>
+      <w:pPr>
+        <w:ind w:left="3240" w:hanging="360"/>
+      </w:pPr>
+    </w:lvl>
+    <w:lvl w:ilvl="5" w:tplc="0419001B" w:tentative="1">
+      <w:start w:val="1"/>
+      <w:numFmt w:val="lowerRoman"/>
+      <w:lvlText w:val="%6."/>
+      <w:lvlJc w:val="right"/>
+      <w:pPr>
+        <w:ind w:left="3960" w:hanging="180"/>
+      </w:pPr>
+    </w:lvl>
+    <w:lvl w:ilvl="6" w:tplc="0419000F" w:tentative="1">
+      <w:start w:val="1"/>
+      <w:numFmt w:val="decimal"/>
+      <w:lvlText w:val="%7."/>
+      <w:lvlJc w:val="left"/>
+      <w:pPr>
+        <w:ind w:left="4680" w:hanging="360"/>
+      </w:pPr>
+    </w:lvl>
+    <w:lvl w:ilvl="7" w:tplc="04190019" w:tentative="1">
+      <w:start w:val="1"/>
+      <w:numFmt w:val="lowerLetter"/>
+      <w:lvlText w:val="%8."/>
+      <w:lvlJc w:val="left"/>
+      <w:pPr>
+        <w:ind w:left="5400" w:hanging="360"/>
+      </w:pPr>
+    </w:lvl>
+    <w:lvl w:ilvl="8" w:tplc="0419001B" w:tentative="1">
+      <w:start w:val="1"/>
+      <w:numFmt w:val="lowerRoman"/>
+      <w:lvlText w:val="%9."/>
+      <w:lvlJc w:val="right"/>
+      <w:pPr>
+        <w:ind w:left="6120" w:hanging="180"/>
+      </w:pPr>
+    </w:lvl>
+  </w:abstractNum>
+  <w:abstractNum w:abstractNumId="9" w15:restartNumberingAfterBreak="0">
     <w:nsid w:val="60F306EE"/>
     <w:multiLevelType w:val="hybridMultilevel"/>
     <w:tmpl w:val="FD463416"/>
@@ -7125,7 +7463,7 @@
       </w:pPr>
     </w:lvl>
   </w:abstractNum>
-  <w:abstractNum w:abstractNumId="9" w15:restartNumberingAfterBreak="0">
+  <w:abstractNum w:abstractNumId="10" w15:restartNumberingAfterBreak="0">
     <w:nsid w:val="733342B6"/>
     <w:multiLevelType w:val="hybridMultilevel"/>
     <w:tmpl w:val="12CA1112"/>
@@ -7238,7 +7576,7 @@
       </w:rPr>
     </w:lvl>
   </w:abstractNum>
-  <w:abstractNum w:abstractNumId="10" w15:restartNumberingAfterBreak="0">
+  <w:abstractNum w:abstractNumId="11" w15:restartNumberingAfterBreak="0">
     <w:nsid w:val="75687A56"/>
     <w:multiLevelType w:val="hybridMultilevel"/>
     <w:tmpl w:val="DEF27494"/>
@@ -7327,7 +7665,7 @@
       </w:pPr>
     </w:lvl>
   </w:abstractNum>
-  <w:abstractNum w:abstractNumId="11" w15:restartNumberingAfterBreak="0">
+  <w:abstractNum w:abstractNumId="12" w15:restartNumberingAfterBreak="0">
     <w:nsid w:val="76D62EC4"/>
     <w:multiLevelType w:val="hybridMultilevel"/>
     <w:tmpl w:val="2344287C"/>
@@ -7416,7 +7754,7 @@
       </w:pPr>
     </w:lvl>
   </w:abstractNum>
-  <w:abstractNum w:abstractNumId="12" w15:restartNumberingAfterBreak="0">
+  <w:abstractNum w:abstractNumId="13" w15:restartNumberingAfterBreak="0">
     <w:nsid w:val="79B43FB6"/>
     <w:multiLevelType w:val="hybridMultilevel"/>
     <w:tmpl w:val="B0543B80"/>
@@ -7505,7 +7843,7 @@
       </w:pPr>
     </w:lvl>
   </w:abstractNum>
-  <w:abstractNum w:abstractNumId="13" w15:restartNumberingAfterBreak="0">
+  <w:abstractNum w:abstractNumId="14" w15:restartNumberingAfterBreak="0">
     <w:nsid w:val="7A6A12B1"/>
     <w:multiLevelType w:val="hybridMultilevel"/>
     <w:tmpl w:val="4A088884"/>
@@ -7598,16 +7936,16 @@
     <w:abstractNumId w:val="7"/>
   </w:num>
   <w:num w:numId="2">
-    <w:abstractNumId w:val="9"/>
+    <w:abstractNumId w:val="10"/>
   </w:num>
   <w:num w:numId="3">
-    <w:abstractNumId w:val="10"/>
+    <w:abstractNumId w:val="11"/>
   </w:num>
   <w:num w:numId="4">
-    <w:abstractNumId w:val="13"/>
+    <w:abstractNumId w:val="14"/>
   </w:num>
   <w:num w:numId="5">
-    <w:abstractNumId w:val="8"/>
+    <w:abstractNumId w:val="9"/>
   </w:num>
   <w:num w:numId="6">
     <w:abstractNumId w:val="5"/>
@@ -7634,10 +7972,13 @@
     <w:abstractNumId w:val="2"/>
   </w:num>
   <w:num w:numId="14">
+    <w:abstractNumId w:val="13"/>
+  </w:num>
+  <w:num w:numId="15">
     <w:abstractNumId w:val="12"/>
   </w:num>
-  <w:num w:numId="15">
-    <w:abstractNumId w:val="11"/>
+  <w:num w:numId="16">
+    <w:abstractNumId w:val="8"/>
   </w:num>
 </w:numbering>
 </file>
@@ -8729,7 +9070,7 @@
 </file>
 
 <file path=customXml/itemProps1.xml><?xml version="1.0" encoding="utf-8"?>
-<ds:datastoreItem xmlns:ds="http://schemas.openxmlformats.org/officeDocument/2006/customXml" ds:itemID="{26E7F254-7BA9-4A65-86E5-0FF73D1E8653}">
+<ds:datastoreItem xmlns:ds="http://schemas.openxmlformats.org/officeDocument/2006/customXml" ds:itemID="{8A120C53-BC8F-40A8-A312-49E7C9ED4C58}">
   <ds:schemaRefs>
     <ds:schemaRef ds:uri="http://schemas.openxmlformats.org/officeDocument/2006/bibliography"/>
   </ds:schemaRefs>

</xml_diff>